<commit_message>
actualizacion de doc HTML
</commit_message>
<xml_diff>
--- a/Modulo_dos/HTML/HTML.docx
+++ b/Modulo_dos/HTML/HTML.docx
@@ -89,7 +89,7 @@
       <w:pPr>
         <w:spacing w:before="0" w:after="0" w:line="240"/>
         <w:ind w:right="0" w:left="0" w:firstLine="0"/>
-        <w:jc w:val="left"/>
+        <w:jc w:val="center"/>
         <w:rPr>
           <w:rFonts w:ascii="Courier New" w:hAnsi="Courier New" w:cs="Courier New" w:eastAsia="Courier New"/>
           <w:color w:val="auto"/>
@@ -416,7 +416,7 @@
       <w:pPr>
         <w:spacing w:before="0" w:after="0" w:line="240"/>
         <w:ind w:right="0" w:left="0" w:firstLine="0"/>
-        <w:jc w:val="left"/>
+        <w:jc w:val="center"/>
         <w:rPr>
           <w:rFonts w:ascii="Courier New" w:hAnsi="Courier New" w:cs="Courier New" w:eastAsia="Courier New"/>
           <w:color w:val="auto"/>
@@ -495,19 +495,19 @@
       <w:pPr>
         <w:spacing w:before="0" w:after="0" w:line="240"/>
         <w:ind w:right="0" w:left="0" w:firstLine="0"/>
-        <w:jc w:val="left"/>
-        <w:rPr>
-          <w:rFonts w:ascii="Courier New" w:hAnsi="Courier New" w:cs="Courier New" w:eastAsia="Courier New"/>
-          <w:color w:val="auto"/>
-          <w:spacing w:val="0"/>
-          <w:position w:val="0"/>
-          <w:sz w:val="22"/>
-          <w:shd w:fill="auto" w:val="clear"/>
-        </w:rPr>
-      </w:pPr>
-      <w:r>
-        <w:object w:dxaOrig="3495" w:dyaOrig="4034">
-          <v:rect xmlns:o="urn:schemas-microsoft-com:office:office" xmlns:v="urn:schemas-microsoft-com:vml" id="rectole0000000000" style="width:174.750000pt;height:201.700000pt" o:preferrelative="t" o:ole="">
+        <w:jc w:val="center"/>
+        <w:rPr>
+          <w:rFonts w:ascii="Calibri" w:hAnsi="Calibri" w:cs="Calibri" w:eastAsia="Calibri"/>
+          <w:color w:val="auto"/>
+          <w:spacing w:val="0"/>
+          <w:position w:val="0"/>
+          <w:sz w:val="22"/>
+          <w:shd w:fill="auto" w:val="clear"/>
+        </w:rPr>
+      </w:pPr>
+      <w:r>
+        <w:object w:dxaOrig="3583" w:dyaOrig="4130">
+          <v:rect xmlns:o="urn:schemas-microsoft-com:office:office" xmlns:v="urn:schemas-microsoft-com:vml" id="rectole0000000000" style="width:179.150000pt;height:206.500000pt" o:preferrelative="t" o:ole="">
             <o:lock v:ext="edit"/>
             <v:imagedata xmlns:r="http://schemas.openxmlformats.org/officeDocument/2006/relationships" r:id="docRId1" o:title=""/>
           </v:rect>
@@ -519,6 +519,1339 @@
       <w:pPr>
         <w:spacing w:before="0" w:after="0" w:line="240"/>
         <w:ind w:right="0" w:left="0" w:firstLine="0"/>
+        <w:jc w:val="center"/>
+        <w:rPr>
+          <w:rFonts w:ascii="Calibri" w:hAnsi="Calibri" w:cs="Calibri" w:eastAsia="Calibri"/>
+          <w:color w:val="auto"/>
+          <w:spacing w:val="0"/>
+          <w:position w:val="0"/>
+          <w:sz w:val="22"/>
+          <w:shd w:fill="auto" w:val="clear"/>
+        </w:rPr>
+      </w:pPr>
+    </w:p>
+    <w:p>
+      <w:pPr>
+        <w:spacing w:before="0" w:after="0" w:line="240"/>
+        <w:ind w:right="0" w:left="0" w:firstLine="0"/>
+        <w:jc w:val="center"/>
+        <w:rPr>
+          <w:rFonts w:ascii="Calibri" w:hAnsi="Calibri" w:cs="Calibri" w:eastAsia="Calibri"/>
+          <w:b/>
+          <w:color w:val="4F81BD"/>
+          <w:spacing w:val="0"/>
+          <w:position w:val="0"/>
+          <w:sz w:val="22"/>
+          <w:shd w:fill="auto" w:val="clear"/>
+        </w:rPr>
+      </w:pPr>
+      <w:r>
+        <w:rPr>
+          <w:rFonts w:ascii="Calibri" w:hAnsi="Calibri" w:cs="Calibri" w:eastAsia="Calibri"/>
+          <w:b/>
+          <w:color w:val="4F81BD"/>
+          <w:spacing w:val="0"/>
+          <w:position w:val="0"/>
+          <w:sz w:val="22"/>
+          <w:shd w:fill="auto" w:val="clear"/>
+        </w:rPr>
+        <w:t xml:space="preserve">¿Que es un elementos HTML?</w:t>
+      </w:r>
+    </w:p>
+    <w:p>
+      <w:pPr>
+        <w:spacing w:before="0" w:after="0" w:line="240"/>
+        <w:ind w:right="0" w:left="0" w:firstLine="0"/>
+        <w:jc w:val="center"/>
+        <w:rPr>
+          <w:rFonts w:ascii="Calibri" w:hAnsi="Calibri" w:cs="Calibri" w:eastAsia="Calibri"/>
+          <w:color w:val="auto"/>
+          <w:spacing w:val="0"/>
+          <w:position w:val="0"/>
+          <w:sz w:val="22"/>
+          <w:shd w:fill="auto" w:val="clear"/>
+        </w:rPr>
+      </w:pPr>
+    </w:p>
+    <w:p>
+      <w:pPr>
+        <w:spacing w:before="0" w:after="0" w:line="240"/>
+        <w:ind w:right="0" w:left="0" w:firstLine="0"/>
+        <w:jc w:val="left"/>
+        <w:rPr>
+          <w:rFonts w:ascii="Calibri" w:hAnsi="Calibri" w:cs="Calibri" w:eastAsia="Calibri"/>
+          <w:color w:val="auto"/>
+          <w:spacing w:val="0"/>
+          <w:position w:val="0"/>
+          <w:sz w:val="22"/>
+          <w:shd w:fill="auto" w:val="clear"/>
+        </w:rPr>
+      </w:pPr>
+      <w:r>
+        <w:rPr>
+          <w:rFonts w:ascii="Calibri" w:hAnsi="Calibri" w:cs="Calibri" w:eastAsia="Calibri"/>
+          <w:color w:val="auto"/>
+          <w:spacing w:val="0"/>
+          <w:position w:val="0"/>
+          <w:sz w:val="22"/>
+          <w:shd w:fill="auto" w:val="clear"/>
+        </w:rPr>
+        <w:t xml:space="preserve">Un elemento HTML se define mediante una etiqueta de inicio, contenido y una etiqueta de finalizacion</w:t>
+      </w:r>
+    </w:p>
+    <w:p>
+      <w:pPr>
+        <w:spacing w:before="0" w:after="0" w:line="240"/>
+        <w:ind w:right="0" w:left="0" w:firstLine="0"/>
+        <w:jc w:val="left"/>
+        <w:rPr>
+          <w:rFonts w:ascii="Calibri" w:hAnsi="Calibri" w:cs="Calibri" w:eastAsia="Calibri"/>
+          <w:color w:val="auto"/>
+          <w:spacing w:val="0"/>
+          <w:position w:val="0"/>
+          <w:sz w:val="22"/>
+          <w:shd w:fill="auto" w:val="clear"/>
+        </w:rPr>
+      </w:pPr>
+      <w:r>
+        <w:object w:dxaOrig="8422" w:dyaOrig="4292">
+          <v:rect xmlns:o="urn:schemas-microsoft-com:office:office" xmlns:v="urn:schemas-microsoft-com:vml" id="rectole0000000001" style="width:421.100000pt;height:214.600000pt" o:preferrelative="t" o:ole="">
+            <o:lock v:ext="edit"/>
+            <v:imagedata xmlns:r="http://schemas.openxmlformats.org/officeDocument/2006/relationships" r:id="docRId3" o:title=""/>
+          </v:rect>
+          <o:OLEObject xmlns:r="http://schemas.openxmlformats.org/officeDocument/2006/relationships" xmlns:o="urn:schemas-microsoft-com:office:office" Type="Embed" ProgID="StaticDib" DrawAspect="Content" ObjectID="0000000001" ShapeID="rectole0000000001" r:id="docRId2"/>
+        </w:object>
+      </w:r>
+    </w:p>
+    <w:p>
+      <w:pPr>
+        <w:spacing w:before="0" w:after="0" w:line="240"/>
+        <w:ind w:right="0" w:left="0" w:firstLine="0"/>
+        <w:jc w:val="left"/>
+        <w:rPr>
+          <w:rFonts w:ascii="Calibri" w:hAnsi="Calibri" w:cs="Calibri" w:eastAsia="Calibri"/>
+          <w:color w:val="auto"/>
+          <w:spacing w:val="0"/>
+          <w:position w:val="0"/>
+          <w:sz w:val="22"/>
+          <w:shd w:fill="auto" w:val="clear"/>
+        </w:rPr>
+      </w:pPr>
+    </w:p>
+    <w:p>
+      <w:pPr>
+        <w:spacing w:before="0" w:after="0" w:line="240"/>
+        <w:ind w:right="0" w:left="0" w:firstLine="0"/>
+        <w:jc w:val="left"/>
+        <w:rPr>
+          <w:rFonts w:ascii="Courier New" w:hAnsi="Courier New" w:cs="Courier New" w:eastAsia="Courier New"/>
+          <w:color w:val="auto"/>
+          <w:spacing w:val="0"/>
+          <w:position w:val="0"/>
+          <w:sz w:val="22"/>
+          <w:shd w:fill="auto" w:val="clear"/>
+        </w:rPr>
+      </w:pPr>
+      <w:r>
+        <w:rPr>
+          <w:rFonts w:ascii="Courier New" w:hAnsi="Courier New" w:cs="Courier New" w:eastAsia="Courier New"/>
+          <w:b/>
+          <w:color w:val="4F81BD"/>
+          <w:spacing w:val="0"/>
+          <w:position w:val="0"/>
+          <w:sz w:val="22"/>
+          <w:shd w:fill="auto" w:val="clear"/>
+        </w:rPr>
+        <w:t xml:space="preserve">&lt;div&gt;</w:t>
+      </w:r>
+    </w:p>
+    <w:p>
+      <w:pPr>
+        <w:spacing w:before="0" w:after="0" w:line="240"/>
+        <w:ind w:right="0" w:left="0" w:firstLine="0"/>
+        <w:jc w:val="left"/>
+        <w:rPr>
+          <w:rFonts w:ascii="Courier New" w:hAnsi="Courier New" w:cs="Courier New" w:eastAsia="Courier New"/>
+          <w:color w:val="auto"/>
+          <w:spacing w:val="0"/>
+          <w:position w:val="0"/>
+          <w:sz w:val="22"/>
+          <w:shd w:fill="auto" w:val="clear"/>
+        </w:rPr>
+      </w:pPr>
+    </w:p>
+    <w:p>
+      <w:pPr>
+        <w:spacing w:before="0" w:after="0" w:line="240"/>
+        <w:ind w:right="0" w:left="0" w:firstLine="0"/>
+        <w:jc w:val="left"/>
+        <w:rPr>
+          <w:rFonts w:ascii="Courier New" w:hAnsi="Courier New" w:cs="Courier New" w:eastAsia="Courier New"/>
+          <w:color w:val="auto"/>
+          <w:spacing w:val="0"/>
+          <w:position w:val="0"/>
+          <w:sz w:val="22"/>
+          <w:shd w:fill="auto" w:val="clear"/>
+        </w:rPr>
+      </w:pPr>
+      <w:r>
+        <w:rPr>
+          <w:rFonts w:ascii="Courier New" w:hAnsi="Courier New" w:cs="Courier New" w:eastAsia="Courier New"/>
+          <w:color w:val="auto"/>
+          <w:spacing w:val="0"/>
+          <w:position w:val="0"/>
+          <w:sz w:val="22"/>
+          <w:shd w:fill="auto" w:val="clear"/>
+        </w:rPr>
+        <w:t xml:space="preserve">El elemento &lt;div&gt; es comunmente usado como contenedor para otros elementos HTML.</w:t>
+      </w:r>
+    </w:p>
+    <w:p>
+      <w:pPr>
+        <w:spacing w:before="0" w:after="0" w:line="240"/>
+        <w:ind w:right="0" w:left="0" w:firstLine="0"/>
+        <w:jc w:val="left"/>
+        <w:rPr>
+          <w:rFonts w:ascii="Courier New" w:hAnsi="Courier New" w:cs="Courier New" w:eastAsia="Courier New"/>
+          <w:color w:val="auto"/>
+          <w:spacing w:val="0"/>
+          <w:position w:val="0"/>
+          <w:sz w:val="22"/>
+          <w:shd w:fill="auto" w:val="clear"/>
+        </w:rPr>
+      </w:pPr>
+      <w:r>
+        <w:rPr>
+          <w:rFonts w:ascii="Courier New" w:hAnsi="Courier New" w:cs="Courier New" w:eastAsia="Courier New"/>
+          <w:color w:val="auto"/>
+          <w:spacing w:val="0"/>
+          <w:position w:val="0"/>
+          <w:sz w:val="22"/>
+          <w:shd w:fill="auto" w:val="clear"/>
+        </w:rPr>
+        <w:t xml:space="preserve">El conjunto con CSS, el elemento &lt;div&gt; puede ser usado para agregfar formato a un bloque de contenido.</w:t>
+      </w:r>
+    </w:p>
+    <w:p>
+      <w:pPr>
+        <w:spacing w:before="0" w:after="0" w:line="240"/>
+        <w:ind w:right="0" w:left="0" w:firstLine="0"/>
+        <w:jc w:val="left"/>
+        <w:rPr>
+          <w:rFonts w:ascii="Courier New" w:hAnsi="Courier New" w:cs="Courier New" w:eastAsia="Courier New"/>
+          <w:color w:val="auto"/>
+          <w:spacing w:val="0"/>
+          <w:position w:val="0"/>
+          <w:sz w:val="22"/>
+          <w:shd w:fill="auto" w:val="clear"/>
+        </w:rPr>
+      </w:pPr>
+    </w:p>
+    <w:p>
+      <w:pPr>
+        <w:spacing w:before="0" w:after="0" w:line="240"/>
+        <w:ind w:right="0" w:left="0" w:firstLine="0"/>
+        <w:jc w:val="left"/>
+        <w:rPr>
+          <w:rFonts w:ascii="Courier New" w:hAnsi="Courier New" w:cs="Courier New" w:eastAsia="Courier New"/>
+          <w:color w:val="auto"/>
+          <w:spacing w:val="0"/>
+          <w:position w:val="0"/>
+          <w:sz w:val="22"/>
+          <w:shd w:fill="auto" w:val="clear"/>
+        </w:rPr>
+      </w:pPr>
+    </w:p>
+    <w:p>
+      <w:pPr>
+        <w:spacing w:before="0" w:after="0" w:line="240"/>
+        <w:ind w:right="0" w:left="0" w:firstLine="0"/>
+        <w:jc w:val="left"/>
+        <w:rPr>
+          <w:rFonts w:ascii="Courier New" w:hAnsi="Courier New" w:cs="Courier New" w:eastAsia="Courier New"/>
+          <w:color w:val="auto"/>
+          <w:spacing w:val="0"/>
+          <w:position w:val="0"/>
+          <w:sz w:val="22"/>
+          <w:shd w:fill="auto" w:val="clear"/>
+        </w:rPr>
+      </w:pPr>
+      <w:r>
+        <w:rPr>
+          <w:rFonts w:ascii="Courier New" w:hAnsi="Courier New" w:cs="Courier New" w:eastAsia="Courier New"/>
+          <w:b/>
+          <w:color w:val="4F81BD"/>
+          <w:spacing w:val="0"/>
+          <w:position w:val="0"/>
+          <w:sz w:val="22"/>
+          <w:shd w:fill="auto" w:val="clear"/>
+        </w:rPr>
+        <w:t xml:space="preserve">&lt;a&gt;</w:t>
+      </w:r>
+    </w:p>
+    <w:p>
+      <w:pPr>
+        <w:spacing w:before="0" w:after="0" w:line="240"/>
+        <w:ind w:right="0" w:left="0" w:firstLine="0"/>
+        <w:jc w:val="left"/>
+        <w:rPr>
+          <w:rFonts w:ascii="Courier New" w:hAnsi="Courier New" w:cs="Courier New" w:eastAsia="Courier New"/>
+          <w:color w:val="auto"/>
+          <w:spacing w:val="0"/>
+          <w:position w:val="0"/>
+          <w:sz w:val="22"/>
+          <w:shd w:fill="auto" w:val="clear"/>
+        </w:rPr>
+      </w:pPr>
+    </w:p>
+    <w:p>
+      <w:pPr>
+        <w:spacing w:before="0" w:after="0" w:line="240"/>
+        <w:ind w:right="0" w:left="0" w:firstLine="0"/>
+        <w:jc w:val="left"/>
+        <w:rPr>
+          <w:rFonts w:ascii="Courier New" w:hAnsi="Courier New" w:cs="Courier New" w:eastAsia="Courier New"/>
+          <w:color w:val="auto"/>
+          <w:spacing w:val="0"/>
+          <w:position w:val="0"/>
+          <w:sz w:val="22"/>
+          <w:shd w:fill="auto" w:val="clear"/>
+        </w:rPr>
+      </w:pPr>
+      <w:r>
+        <w:rPr>
+          <w:rFonts w:ascii="Courier New" w:hAnsi="Courier New" w:cs="Courier New" w:eastAsia="Courier New"/>
+          <w:color w:val="auto"/>
+          <w:spacing w:val="0"/>
+          <w:position w:val="0"/>
+          <w:sz w:val="22"/>
+          <w:shd w:fill="auto" w:val="clear"/>
+        </w:rPr>
+        <w:t xml:space="preserve">Define links</w:t>
+      </w:r>
+    </w:p>
+    <w:p>
+      <w:pPr>
+        <w:spacing w:before="0" w:after="0" w:line="240"/>
+        <w:ind w:right="0" w:left="0" w:firstLine="0"/>
+        <w:jc w:val="left"/>
+        <w:rPr>
+          <w:rFonts w:ascii="Courier New" w:hAnsi="Courier New" w:cs="Courier New" w:eastAsia="Courier New"/>
+          <w:color w:val="auto"/>
+          <w:spacing w:val="0"/>
+          <w:position w:val="0"/>
+          <w:sz w:val="22"/>
+          <w:shd w:fill="auto" w:val="clear"/>
+        </w:rPr>
+      </w:pPr>
+      <w:r>
+        <w:rPr>
+          <w:rFonts w:ascii="Courier New" w:hAnsi="Courier New" w:cs="Courier New" w:eastAsia="Courier New"/>
+          <w:color w:val="auto"/>
+          <w:spacing w:val="0"/>
+          <w:position w:val="0"/>
+          <w:sz w:val="22"/>
+          <w:shd w:fill="auto" w:val="clear"/>
+        </w:rPr>
+        <w:t xml:space="preserve">Un link no solo puede ser texto sino que cualquier elemento HTML puede ser un enlace.</w:t>
+      </w:r>
+    </w:p>
+    <w:p>
+      <w:pPr>
+        <w:spacing w:before="0" w:after="0" w:line="240"/>
+        <w:ind w:right="0" w:left="0" w:firstLine="0"/>
+        <w:jc w:val="left"/>
+        <w:rPr>
+          <w:rFonts w:ascii="Courier New" w:hAnsi="Courier New" w:cs="Courier New" w:eastAsia="Courier New"/>
+          <w:color w:val="auto"/>
+          <w:spacing w:val="0"/>
+          <w:position w:val="0"/>
+          <w:sz w:val="22"/>
+          <w:shd w:fill="auto" w:val="clear"/>
+        </w:rPr>
+      </w:pPr>
+    </w:p>
+    <w:p>
+      <w:pPr>
+        <w:spacing w:before="0" w:after="0" w:line="240"/>
+        <w:ind w:right="0" w:left="0" w:firstLine="0"/>
+        <w:jc w:val="left"/>
+        <w:rPr>
+          <w:rFonts w:ascii="Courier New" w:hAnsi="Courier New" w:cs="Courier New" w:eastAsia="Courier New"/>
+          <w:color w:val="auto"/>
+          <w:spacing w:val="0"/>
+          <w:position w:val="0"/>
+          <w:sz w:val="22"/>
+          <w:shd w:fill="auto" w:val="clear"/>
+        </w:rPr>
+      </w:pPr>
+      <w:r>
+        <w:rPr>
+          <w:rFonts w:ascii="Courier New" w:hAnsi="Courier New" w:cs="Courier New" w:eastAsia="Courier New"/>
+          <w:b/>
+          <w:color w:val="4F81BD"/>
+          <w:spacing w:val="0"/>
+          <w:position w:val="0"/>
+          <w:sz w:val="22"/>
+          <w:shd w:fill="auto" w:val="clear"/>
+        </w:rPr>
+        <w:t xml:space="preserve">Atributos</w:t>
+      </w:r>
+    </w:p>
+    <w:p>
+      <w:pPr>
+        <w:spacing w:before="0" w:after="0" w:line="240"/>
+        <w:ind w:right="0" w:left="0" w:firstLine="0"/>
+        <w:jc w:val="left"/>
+        <w:rPr>
+          <w:rFonts w:ascii="Courier New" w:hAnsi="Courier New" w:cs="Courier New" w:eastAsia="Courier New"/>
+          <w:color w:val="auto"/>
+          <w:spacing w:val="0"/>
+          <w:position w:val="0"/>
+          <w:sz w:val="22"/>
+          <w:shd w:fill="auto" w:val="clear"/>
+        </w:rPr>
+      </w:pPr>
+    </w:p>
+    <w:p>
+      <w:pPr>
+        <w:spacing w:before="0" w:after="0" w:line="240"/>
+        <w:ind w:right="0" w:left="0" w:firstLine="0"/>
+        <w:jc w:val="left"/>
+        <w:rPr>
+          <w:rFonts w:ascii="Courier New" w:hAnsi="Courier New" w:cs="Courier New" w:eastAsia="Courier New"/>
+          <w:color w:val="auto"/>
+          <w:spacing w:val="0"/>
+          <w:position w:val="0"/>
+          <w:sz w:val="22"/>
+          <w:shd w:fill="auto" w:val="clear"/>
+        </w:rPr>
+      </w:pPr>
+      <w:r>
+        <w:rPr>
+          <w:rFonts w:ascii="Courier New" w:hAnsi="Courier New" w:cs="Courier New" w:eastAsia="Courier New"/>
+          <w:color w:val="auto"/>
+          <w:spacing w:val="0"/>
+          <w:position w:val="0"/>
+          <w:sz w:val="22"/>
+          <w:shd w:fill="auto" w:val="clear"/>
+        </w:rPr>
+        <w:t xml:space="preserve">Los atributos proveen informacion adicionar a los elementos HTML</w:t>
+      </w:r>
+    </w:p>
+    <w:p>
+      <w:pPr>
+        <w:spacing w:before="0" w:after="0" w:line="240"/>
+        <w:ind w:right="0" w:left="0" w:firstLine="0"/>
+        <w:jc w:val="left"/>
+        <w:rPr>
+          <w:rFonts w:ascii="Courier New" w:hAnsi="Courier New" w:cs="Courier New" w:eastAsia="Courier New"/>
+          <w:color w:val="auto"/>
+          <w:spacing w:val="0"/>
+          <w:position w:val="0"/>
+          <w:sz w:val="22"/>
+          <w:shd w:fill="auto" w:val="clear"/>
+        </w:rPr>
+      </w:pPr>
+    </w:p>
+    <w:p>
+      <w:pPr>
+        <w:numPr>
+          <w:ilvl w:val="0"/>
+          <w:numId w:val="9"/>
+        </w:numPr>
+        <w:spacing w:before="0" w:after="0" w:line="240"/>
+        <w:ind w:right="0" w:left="720" w:hanging="360"/>
+        <w:jc w:val="left"/>
+        <w:rPr>
+          <w:rFonts w:ascii="Courier New" w:hAnsi="Courier New" w:cs="Courier New" w:eastAsia="Courier New"/>
+          <w:color w:val="auto"/>
+          <w:spacing w:val="0"/>
+          <w:position w:val="0"/>
+          <w:sz w:val="22"/>
+          <w:shd w:fill="auto" w:val="clear"/>
+        </w:rPr>
+      </w:pPr>
+      <w:r>
+        <w:rPr>
+          <w:rFonts w:ascii="Courier New" w:hAnsi="Courier New" w:cs="Courier New" w:eastAsia="Courier New"/>
+          <w:color w:val="auto"/>
+          <w:spacing w:val="0"/>
+          <w:position w:val="0"/>
+          <w:sz w:val="22"/>
+          <w:shd w:fill="auto" w:val="clear"/>
+        </w:rPr>
+        <w:t xml:space="preserve">Todos los elementos HTML pueden tener atributos</w:t>
+      </w:r>
+    </w:p>
+    <w:p>
+      <w:pPr>
+        <w:numPr>
+          <w:ilvl w:val="0"/>
+          <w:numId w:val="9"/>
+        </w:numPr>
+        <w:spacing w:before="0" w:after="0" w:line="240"/>
+        <w:ind w:right="0" w:left="720" w:hanging="360"/>
+        <w:jc w:val="left"/>
+        <w:rPr>
+          <w:rFonts w:ascii="Courier New" w:hAnsi="Courier New" w:cs="Courier New" w:eastAsia="Courier New"/>
+          <w:color w:val="auto"/>
+          <w:spacing w:val="0"/>
+          <w:position w:val="0"/>
+          <w:sz w:val="22"/>
+          <w:shd w:fill="auto" w:val="clear"/>
+        </w:rPr>
+      </w:pPr>
+      <w:r>
+        <w:rPr>
+          <w:rFonts w:ascii="Courier New" w:hAnsi="Courier New" w:cs="Courier New" w:eastAsia="Courier New"/>
+          <w:color w:val="auto"/>
+          <w:spacing w:val="0"/>
+          <w:position w:val="0"/>
+          <w:sz w:val="22"/>
+          <w:shd w:fill="auto" w:val="clear"/>
+        </w:rPr>
+        <w:t xml:space="preserve">Los atributos proveen informacion adicional acerca de un elemento</w:t>
+      </w:r>
+    </w:p>
+    <w:p>
+      <w:pPr>
+        <w:numPr>
+          <w:ilvl w:val="0"/>
+          <w:numId w:val="9"/>
+        </w:numPr>
+        <w:spacing w:before="0" w:after="0" w:line="240"/>
+        <w:ind w:right="0" w:left="720" w:hanging="360"/>
+        <w:jc w:val="left"/>
+        <w:rPr>
+          <w:rFonts w:ascii="Courier New" w:hAnsi="Courier New" w:cs="Courier New" w:eastAsia="Courier New"/>
+          <w:color w:val="auto"/>
+          <w:spacing w:val="0"/>
+          <w:position w:val="0"/>
+          <w:sz w:val="22"/>
+          <w:shd w:fill="auto" w:val="clear"/>
+        </w:rPr>
+      </w:pPr>
+      <w:r>
+        <w:rPr>
+          <w:rFonts w:ascii="Courier New" w:hAnsi="Courier New" w:cs="Courier New" w:eastAsia="Courier New"/>
+          <w:color w:val="auto"/>
+          <w:spacing w:val="0"/>
+          <w:position w:val="0"/>
+          <w:sz w:val="22"/>
+          <w:shd w:fill="auto" w:val="clear"/>
+        </w:rPr>
+        <w:t xml:space="preserve">Los atributos siempre estan especificados en la etiqueta de apertura</w:t>
+      </w:r>
+    </w:p>
+    <w:p>
+      <w:pPr>
+        <w:numPr>
+          <w:ilvl w:val="0"/>
+          <w:numId w:val="9"/>
+        </w:numPr>
+        <w:spacing w:before="0" w:after="0" w:line="240"/>
+        <w:ind w:right="0" w:left="720" w:hanging="360"/>
+        <w:jc w:val="left"/>
+        <w:rPr>
+          <w:rFonts w:ascii="Courier New" w:hAnsi="Courier New" w:cs="Courier New" w:eastAsia="Courier New"/>
+          <w:color w:val="auto"/>
+          <w:spacing w:val="0"/>
+          <w:position w:val="0"/>
+          <w:sz w:val="22"/>
+          <w:shd w:fill="auto" w:val="clear"/>
+        </w:rPr>
+      </w:pPr>
+      <w:r>
+        <w:rPr>
+          <w:rFonts w:ascii="Courier New" w:hAnsi="Courier New" w:cs="Courier New" w:eastAsia="Courier New"/>
+          <w:color w:val="auto"/>
+          <w:spacing w:val="0"/>
+          <w:position w:val="0"/>
+          <w:sz w:val="22"/>
+          <w:shd w:fill="auto" w:val="clear"/>
+        </w:rPr>
+        <w:t xml:space="preserve">Los atributos estan definidos por el par nombre/valor como por ejemplo nombre="valor"</w:t>
+      </w:r>
+    </w:p>
+    <w:p>
+      <w:pPr>
+        <w:spacing w:before="0" w:after="0" w:line="240"/>
+        <w:ind w:right="0" w:left="0" w:firstLine="0"/>
+        <w:jc w:val="left"/>
+        <w:rPr>
+          <w:rFonts w:ascii="Courier New" w:hAnsi="Courier New" w:cs="Courier New" w:eastAsia="Courier New"/>
+          <w:color w:val="auto"/>
+          <w:spacing w:val="0"/>
+          <w:position w:val="0"/>
+          <w:sz w:val="22"/>
+          <w:shd w:fill="auto" w:val="clear"/>
+        </w:rPr>
+      </w:pPr>
+    </w:p>
+    <w:p>
+      <w:pPr>
+        <w:spacing w:before="0" w:after="0" w:line="240"/>
+        <w:ind w:right="0" w:left="0" w:firstLine="0"/>
+        <w:jc w:val="left"/>
+        <w:rPr>
+          <w:rFonts w:ascii="Courier New" w:hAnsi="Courier New" w:cs="Courier New" w:eastAsia="Courier New"/>
+          <w:color w:val="A5B592"/>
+          <w:spacing w:val="0"/>
+          <w:position w:val="0"/>
+          <w:sz w:val="22"/>
+          <w:shd w:fill="auto" w:val="clear"/>
+        </w:rPr>
+      </w:pPr>
+      <w:r>
+        <w:rPr>
+          <w:rFonts w:ascii="Courier New" w:hAnsi="Courier New" w:cs="Courier New" w:eastAsia="Courier New"/>
+          <w:b/>
+          <w:color w:val="9BBB59"/>
+          <w:spacing w:val="0"/>
+          <w:position w:val="0"/>
+          <w:sz w:val="22"/>
+          <w:shd w:fill="auto" w:val="clear"/>
+        </w:rPr>
+        <w:t xml:space="preserve">Width - Height </w:t>
+      </w:r>
+    </w:p>
+    <w:p>
+      <w:pPr>
+        <w:spacing w:before="0" w:after="0" w:line="240"/>
+        <w:ind w:right="0" w:left="0" w:firstLine="0"/>
+        <w:jc w:val="left"/>
+        <w:rPr>
+          <w:rFonts w:ascii="Courier New" w:hAnsi="Courier New" w:cs="Courier New" w:eastAsia="Courier New"/>
+          <w:color w:val="auto"/>
+          <w:spacing w:val="0"/>
+          <w:position w:val="0"/>
+          <w:sz w:val="22"/>
+          <w:shd w:fill="auto" w:val="clear"/>
+        </w:rPr>
+      </w:pPr>
+    </w:p>
+    <w:p>
+      <w:pPr>
+        <w:spacing w:before="0" w:after="0" w:line="240"/>
+        <w:ind w:right="0" w:left="0" w:firstLine="0"/>
+        <w:jc w:val="left"/>
+        <w:rPr>
+          <w:rFonts w:ascii="Courier New" w:hAnsi="Courier New" w:cs="Courier New" w:eastAsia="Courier New"/>
+          <w:color w:val="auto"/>
+          <w:spacing w:val="0"/>
+          <w:position w:val="0"/>
+          <w:sz w:val="22"/>
+          <w:shd w:fill="auto" w:val="clear"/>
+        </w:rPr>
+      </w:pPr>
+      <w:r>
+        <w:rPr>
+          <w:rFonts w:ascii="Courier New" w:hAnsi="Courier New" w:cs="Courier New" w:eastAsia="Courier New"/>
+          <w:color w:val="auto"/>
+          <w:spacing w:val="0"/>
+          <w:position w:val="0"/>
+          <w:sz w:val="22"/>
+          <w:shd w:fill="auto" w:val="clear"/>
+        </w:rPr>
+        <w:t xml:space="preserve">Las imagenes en HTML tienen un conjunto de atributos para el tamaño que especifican el ancho y la altura de la imagen</w:t>
+      </w:r>
+    </w:p>
+    <w:p>
+      <w:pPr>
+        <w:spacing w:before="0" w:after="0" w:line="240"/>
+        <w:ind w:right="0" w:left="0" w:firstLine="0"/>
+        <w:jc w:val="left"/>
+        <w:rPr>
+          <w:rFonts w:ascii="Courier New" w:hAnsi="Courier New" w:cs="Courier New" w:eastAsia="Courier New"/>
+          <w:color w:val="auto"/>
+          <w:spacing w:val="0"/>
+          <w:position w:val="0"/>
+          <w:sz w:val="22"/>
+          <w:shd w:fill="auto" w:val="clear"/>
+        </w:rPr>
+      </w:pPr>
+    </w:p>
+    <w:p>
+      <w:pPr>
+        <w:spacing w:before="0" w:after="0" w:line="240"/>
+        <w:ind w:right="0" w:left="0" w:firstLine="0"/>
+        <w:jc w:val="left"/>
+        <w:rPr>
+          <w:rFonts w:ascii="Courier New" w:hAnsi="Courier New" w:cs="Courier New" w:eastAsia="Courier New"/>
+          <w:color w:val="auto"/>
+          <w:spacing w:val="0"/>
+          <w:position w:val="0"/>
+          <w:sz w:val="22"/>
+          <w:shd w:fill="auto" w:val="clear"/>
+        </w:rPr>
+      </w:pPr>
+      <w:r>
+        <w:rPr>
+          <w:rFonts w:ascii="Courier New" w:hAnsi="Courier New" w:cs="Courier New" w:eastAsia="Courier New"/>
+          <w:b/>
+          <w:color w:val="9BBB59"/>
+          <w:spacing w:val="0"/>
+          <w:position w:val="0"/>
+          <w:sz w:val="22"/>
+          <w:shd w:fill="auto" w:val="clear"/>
+        </w:rPr>
+        <w:t xml:space="preserve">Alt</w:t>
+      </w:r>
+    </w:p>
+    <w:p>
+      <w:pPr>
+        <w:spacing w:before="0" w:after="0" w:line="240"/>
+        <w:ind w:right="0" w:left="0" w:firstLine="0"/>
+        <w:jc w:val="left"/>
+        <w:rPr>
+          <w:rFonts w:ascii="Courier New" w:hAnsi="Courier New" w:cs="Courier New" w:eastAsia="Courier New"/>
+          <w:color w:val="auto"/>
+          <w:spacing w:val="0"/>
+          <w:position w:val="0"/>
+          <w:sz w:val="22"/>
+          <w:shd w:fill="auto" w:val="clear"/>
+        </w:rPr>
+      </w:pPr>
+    </w:p>
+    <w:p>
+      <w:pPr>
+        <w:spacing w:before="0" w:after="0" w:line="240"/>
+        <w:ind w:right="0" w:left="0" w:firstLine="0"/>
+        <w:jc w:val="left"/>
+        <w:rPr>
+          <w:rFonts w:ascii="Courier New" w:hAnsi="Courier New" w:cs="Courier New" w:eastAsia="Courier New"/>
+          <w:color w:val="auto"/>
+          <w:spacing w:val="0"/>
+          <w:position w:val="0"/>
+          <w:sz w:val="22"/>
+          <w:shd w:fill="auto" w:val="clear"/>
+        </w:rPr>
+      </w:pPr>
+      <w:r>
+        <w:rPr>
+          <w:rFonts w:ascii="Courier New" w:hAnsi="Courier New" w:cs="Courier New" w:eastAsia="Courier New"/>
+          <w:color w:val="auto"/>
+          <w:spacing w:val="0"/>
+          <w:position w:val="0"/>
+          <w:sz w:val="22"/>
+          <w:shd w:fill="auto" w:val="clear"/>
+        </w:rPr>
+        <w:t xml:space="preserve">El atributo alt especifica un texto alternativo para las imagenes cuando una imagen no puede ser mostrada, sea por la razon que sea.</w:t>
+      </w:r>
+    </w:p>
+    <w:p>
+      <w:pPr>
+        <w:spacing w:before="0" w:after="0" w:line="240"/>
+        <w:ind w:right="0" w:left="0" w:firstLine="0"/>
+        <w:jc w:val="left"/>
+        <w:rPr>
+          <w:rFonts w:ascii="Courier New" w:hAnsi="Courier New" w:cs="Courier New" w:eastAsia="Courier New"/>
+          <w:color w:val="auto"/>
+          <w:spacing w:val="0"/>
+          <w:position w:val="0"/>
+          <w:sz w:val="22"/>
+          <w:shd w:fill="auto" w:val="clear"/>
+        </w:rPr>
+      </w:pPr>
+      <w:r>
+        <w:rPr>
+          <w:rFonts w:ascii="Courier New" w:hAnsi="Courier New" w:cs="Courier New" w:eastAsia="Courier New"/>
+          <w:color w:val="auto"/>
+          <w:spacing w:val="0"/>
+          <w:position w:val="0"/>
+          <w:sz w:val="22"/>
+          <w:shd w:fill="auto" w:val="clear"/>
+        </w:rPr>
+        <w:t xml:space="preserve">Ademas sirve para ser leida por los lectores de pantalla para personas no videntes.</w:t>
+      </w:r>
+    </w:p>
+    <w:p>
+      <w:pPr>
+        <w:spacing w:before="0" w:after="0" w:line="240"/>
+        <w:ind w:right="0" w:left="0" w:firstLine="0"/>
+        <w:jc w:val="left"/>
+        <w:rPr>
+          <w:rFonts w:ascii="Courier New" w:hAnsi="Courier New" w:cs="Courier New" w:eastAsia="Courier New"/>
+          <w:color w:val="auto"/>
+          <w:spacing w:val="0"/>
+          <w:position w:val="0"/>
+          <w:sz w:val="22"/>
+          <w:shd w:fill="auto" w:val="clear"/>
+        </w:rPr>
+      </w:pPr>
+    </w:p>
+    <w:p>
+      <w:pPr>
+        <w:spacing w:before="0" w:after="0" w:line="240"/>
+        <w:ind w:right="0" w:left="0" w:firstLine="0"/>
+        <w:jc w:val="left"/>
+        <w:rPr>
+          <w:rFonts w:ascii="Courier New" w:hAnsi="Courier New" w:cs="Courier New" w:eastAsia="Courier New"/>
+          <w:color w:val="auto"/>
+          <w:spacing w:val="0"/>
+          <w:position w:val="0"/>
+          <w:sz w:val="22"/>
+          <w:shd w:fill="auto" w:val="clear"/>
+        </w:rPr>
+      </w:pPr>
+      <w:r>
+        <w:rPr>
+          <w:rFonts w:ascii="Courier New" w:hAnsi="Courier New" w:cs="Courier New" w:eastAsia="Courier New"/>
+          <w:b/>
+          <w:color w:val="9BBB59"/>
+          <w:spacing w:val="0"/>
+          <w:position w:val="0"/>
+          <w:sz w:val="22"/>
+          <w:shd w:fill="auto" w:val="clear"/>
+        </w:rPr>
+        <w:t xml:space="preserve">Href</w:t>
+      </w:r>
+    </w:p>
+    <w:p>
+      <w:pPr>
+        <w:spacing w:before="0" w:after="0" w:line="240"/>
+        <w:ind w:right="0" w:left="0" w:firstLine="0"/>
+        <w:jc w:val="left"/>
+        <w:rPr>
+          <w:rFonts w:ascii="Courier New" w:hAnsi="Courier New" w:cs="Courier New" w:eastAsia="Courier New"/>
+          <w:color w:val="auto"/>
+          <w:spacing w:val="0"/>
+          <w:position w:val="0"/>
+          <w:sz w:val="22"/>
+          <w:shd w:fill="auto" w:val="clear"/>
+        </w:rPr>
+      </w:pPr>
+    </w:p>
+    <w:p>
+      <w:pPr>
+        <w:spacing w:before="0" w:after="0" w:line="240"/>
+        <w:ind w:right="0" w:left="0" w:firstLine="0"/>
+        <w:jc w:val="left"/>
+        <w:rPr>
+          <w:rFonts w:ascii="Courier New" w:hAnsi="Courier New" w:cs="Courier New" w:eastAsia="Courier New"/>
+          <w:color w:val="auto"/>
+          <w:spacing w:val="0"/>
+          <w:position w:val="0"/>
+          <w:sz w:val="22"/>
+          <w:shd w:fill="auto" w:val="clear"/>
+        </w:rPr>
+      </w:pPr>
+      <w:r>
+        <w:rPr>
+          <w:rFonts w:ascii="Courier New" w:hAnsi="Courier New" w:cs="Courier New" w:eastAsia="Courier New"/>
+          <w:color w:val="auto"/>
+          <w:spacing w:val="0"/>
+          <w:position w:val="0"/>
+          <w:sz w:val="22"/>
+          <w:shd w:fill="auto" w:val="clear"/>
+        </w:rPr>
+        <w:t xml:space="preserve">Los links estan definidos por el tag &lt;a&gt;</w:t>
+      </w:r>
+    </w:p>
+    <w:p>
+      <w:pPr>
+        <w:spacing w:before="0" w:after="0" w:line="240"/>
+        <w:ind w:right="0" w:left="0" w:firstLine="0"/>
+        <w:jc w:val="left"/>
+        <w:rPr>
+          <w:rFonts w:ascii="Courier New" w:hAnsi="Courier New" w:cs="Courier New" w:eastAsia="Courier New"/>
+          <w:color w:val="auto"/>
+          <w:spacing w:val="0"/>
+          <w:position w:val="0"/>
+          <w:sz w:val="22"/>
+          <w:shd w:fill="auto" w:val="clear"/>
+        </w:rPr>
+      </w:pPr>
+      <w:r>
+        <w:rPr>
+          <w:rFonts w:ascii="Courier New" w:hAnsi="Courier New" w:cs="Courier New" w:eastAsia="Courier New"/>
+          <w:color w:val="auto"/>
+          <w:spacing w:val="0"/>
+          <w:position w:val="0"/>
+          <w:sz w:val="22"/>
+          <w:shd w:fill="auto" w:val="clear"/>
+        </w:rPr>
+        <w:t xml:space="preserve">La direccion del link esta especificado por el atributo href</w:t>
+      </w:r>
+    </w:p>
+    <w:p>
+      <w:pPr>
+        <w:spacing w:before="0" w:after="0" w:line="240"/>
+        <w:ind w:right="0" w:left="0" w:firstLine="0"/>
+        <w:jc w:val="left"/>
+        <w:rPr>
+          <w:rFonts w:ascii="Courier New" w:hAnsi="Courier New" w:cs="Courier New" w:eastAsia="Courier New"/>
+          <w:color w:val="auto"/>
+          <w:spacing w:val="0"/>
+          <w:position w:val="0"/>
+          <w:sz w:val="22"/>
+          <w:shd w:fill="auto" w:val="clear"/>
+        </w:rPr>
+      </w:pPr>
+    </w:p>
+    <w:p>
+      <w:pPr>
+        <w:spacing w:before="0" w:after="0" w:line="240"/>
+        <w:ind w:right="0" w:left="0" w:firstLine="0"/>
+        <w:jc w:val="left"/>
+        <w:rPr>
+          <w:rFonts w:ascii="Courier New" w:hAnsi="Courier New" w:cs="Courier New" w:eastAsia="Courier New"/>
+          <w:b/>
+          <w:color w:val="auto"/>
+          <w:spacing w:val="0"/>
+          <w:position w:val="0"/>
+          <w:sz w:val="22"/>
+          <w:shd w:fill="auto" w:val="clear"/>
+        </w:rPr>
+      </w:pPr>
+      <w:r>
+        <w:rPr>
+          <w:rFonts w:ascii="Courier New" w:hAnsi="Courier New" w:cs="Courier New" w:eastAsia="Courier New"/>
+          <w:b/>
+          <w:color w:val="9BBB59"/>
+          <w:spacing w:val="0"/>
+          <w:position w:val="0"/>
+          <w:sz w:val="22"/>
+          <w:shd w:fill="auto" w:val="clear"/>
+        </w:rPr>
+        <w:t xml:space="preserve">Src</w:t>
+      </w:r>
+    </w:p>
+    <w:p>
+      <w:pPr>
+        <w:spacing w:before="0" w:after="0" w:line="240"/>
+        <w:ind w:right="0" w:left="0" w:firstLine="0"/>
+        <w:jc w:val="left"/>
+        <w:rPr>
+          <w:rFonts w:ascii="Courier New" w:hAnsi="Courier New" w:cs="Courier New" w:eastAsia="Courier New"/>
+          <w:color w:val="auto"/>
+          <w:spacing w:val="0"/>
+          <w:position w:val="0"/>
+          <w:sz w:val="22"/>
+          <w:shd w:fill="auto" w:val="clear"/>
+        </w:rPr>
+      </w:pPr>
+    </w:p>
+    <w:p>
+      <w:pPr>
+        <w:spacing w:before="0" w:after="0" w:line="240"/>
+        <w:ind w:right="0" w:left="0" w:firstLine="0"/>
+        <w:jc w:val="left"/>
+        <w:rPr>
+          <w:rFonts w:ascii="Courier New" w:hAnsi="Courier New" w:cs="Courier New" w:eastAsia="Courier New"/>
+          <w:color w:val="auto"/>
+          <w:spacing w:val="0"/>
+          <w:position w:val="0"/>
+          <w:sz w:val="22"/>
+          <w:shd w:fill="auto" w:val="clear"/>
+        </w:rPr>
+      </w:pPr>
+      <w:r>
+        <w:rPr>
+          <w:rFonts w:ascii="Courier New" w:hAnsi="Courier New" w:cs="Courier New" w:eastAsia="Courier New"/>
+          <w:color w:val="auto"/>
+          <w:spacing w:val="0"/>
+          <w:position w:val="0"/>
+          <w:sz w:val="22"/>
+          <w:shd w:fill="auto" w:val="clear"/>
+        </w:rPr>
+        <w:t xml:space="preserve">Las imagenes estan definidos con el tag &lt;img&gt; </w:t>
+      </w:r>
+    </w:p>
+    <w:p>
+      <w:pPr>
+        <w:spacing w:before="0" w:after="0" w:line="240"/>
+        <w:ind w:right="0" w:left="0" w:firstLine="0"/>
+        <w:jc w:val="left"/>
+        <w:rPr>
+          <w:rFonts w:ascii="Courier New" w:hAnsi="Courier New" w:cs="Courier New" w:eastAsia="Courier New"/>
+          <w:color w:val="auto"/>
+          <w:spacing w:val="0"/>
+          <w:position w:val="0"/>
+          <w:sz w:val="22"/>
+          <w:shd w:fill="auto" w:val="clear"/>
+        </w:rPr>
+      </w:pPr>
+      <w:r>
+        <w:rPr>
+          <w:rFonts w:ascii="Courier New" w:hAnsi="Courier New" w:cs="Courier New" w:eastAsia="Courier New"/>
+          <w:color w:val="auto"/>
+          <w:spacing w:val="0"/>
+          <w:position w:val="0"/>
+          <w:sz w:val="22"/>
+          <w:shd w:fill="auto" w:val="clear"/>
+        </w:rPr>
+        <w:t xml:space="preserve">El nombre de archivo de la imagen de origen esta especificado por el atributo src</w:t>
+      </w:r>
+    </w:p>
+    <w:p>
+      <w:pPr>
+        <w:spacing w:before="0" w:after="0" w:line="240"/>
+        <w:ind w:right="0" w:left="0" w:firstLine="0"/>
+        <w:jc w:val="left"/>
+        <w:rPr>
+          <w:rFonts w:ascii="Courier New" w:hAnsi="Courier New" w:cs="Courier New" w:eastAsia="Courier New"/>
+          <w:color w:val="auto"/>
+          <w:spacing w:val="0"/>
+          <w:position w:val="0"/>
+          <w:sz w:val="22"/>
+          <w:shd w:fill="auto" w:val="clear"/>
+        </w:rPr>
+      </w:pPr>
+    </w:p>
+    <w:p>
+      <w:pPr>
+        <w:spacing w:before="0" w:after="0" w:line="240"/>
+        <w:ind w:right="0" w:left="0" w:firstLine="0"/>
+        <w:jc w:val="left"/>
+        <w:rPr>
+          <w:rFonts w:ascii="Courier New" w:hAnsi="Courier New" w:cs="Courier New" w:eastAsia="Courier New"/>
+          <w:color w:val="auto"/>
+          <w:spacing w:val="0"/>
+          <w:position w:val="0"/>
+          <w:sz w:val="22"/>
+          <w:shd w:fill="auto" w:val="clear"/>
+        </w:rPr>
+      </w:pPr>
+      <w:r>
+        <w:rPr>
+          <w:rFonts w:ascii="Courier New" w:hAnsi="Courier New" w:cs="Courier New" w:eastAsia="Courier New"/>
+          <w:b/>
+          <w:color w:val="9BBB59"/>
+          <w:spacing w:val="0"/>
+          <w:position w:val="0"/>
+          <w:sz w:val="22"/>
+          <w:shd w:fill="auto" w:val="clear"/>
+        </w:rPr>
+        <w:t xml:space="preserve">Style</w:t>
+      </w:r>
+    </w:p>
+    <w:p>
+      <w:pPr>
+        <w:spacing w:before="0" w:after="0" w:line="240"/>
+        <w:ind w:right="0" w:left="0" w:firstLine="0"/>
+        <w:jc w:val="left"/>
+        <w:rPr>
+          <w:rFonts w:ascii="Courier New" w:hAnsi="Courier New" w:cs="Courier New" w:eastAsia="Courier New"/>
+          <w:color w:val="auto"/>
+          <w:spacing w:val="0"/>
+          <w:position w:val="0"/>
+          <w:sz w:val="22"/>
+          <w:shd w:fill="auto" w:val="clear"/>
+        </w:rPr>
+      </w:pPr>
+    </w:p>
+    <w:p>
+      <w:pPr>
+        <w:spacing w:before="0" w:after="0" w:line="240"/>
+        <w:ind w:right="0" w:left="0" w:firstLine="0"/>
+        <w:jc w:val="left"/>
+        <w:rPr>
+          <w:rFonts w:ascii="Courier New" w:hAnsi="Courier New" w:cs="Courier New" w:eastAsia="Courier New"/>
+          <w:color w:val="auto"/>
+          <w:spacing w:val="0"/>
+          <w:position w:val="0"/>
+          <w:sz w:val="22"/>
+          <w:shd w:fill="auto" w:val="clear"/>
+        </w:rPr>
+      </w:pPr>
+      <w:r>
+        <w:rPr>
+          <w:rFonts w:ascii="Courier New" w:hAnsi="Courier New" w:cs="Courier New" w:eastAsia="Courier New"/>
+          <w:color w:val="auto"/>
+          <w:spacing w:val="0"/>
+          <w:position w:val="0"/>
+          <w:sz w:val="22"/>
+          <w:shd w:fill="auto" w:val="clear"/>
+        </w:rPr>
+        <w:t xml:space="preserve">El atributo style es usado para especificar el estilo de un elemento, como el color, fuente, tamaño, etc.</w:t>
+      </w:r>
+    </w:p>
+    <w:p>
+      <w:pPr>
+        <w:spacing w:before="0" w:after="0" w:line="240"/>
+        <w:ind w:right="0" w:left="0" w:firstLine="0"/>
+        <w:jc w:val="left"/>
+        <w:rPr>
+          <w:rFonts w:ascii="Courier New" w:hAnsi="Courier New" w:cs="Courier New" w:eastAsia="Courier New"/>
+          <w:b/>
+          <w:color w:val="9BBB59"/>
+          <w:spacing w:val="0"/>
+          <w:position w:val="0"/>
+          <w:sz w:val="22"/>
+          <w:shd w:fill="auto" w:val="clear"/>
+        </w:rPr>
+      </w:pPr>
+    </w:p>
+    <w:p>
+      <w:pPr>
+        <w:spacing w:before="0" w:after="0" w:line="240"/>
+        <w:ind w:right="0" w:left="0" w:firstLine="0"/>
+        <w:jc w:val="left"/>
+        <w:rPr>
+          <w:rFonts w:ascii="Courier New" w:hAnsi="Courier New" w:cs="Courier New" w:eastAsia="Courier New"/>
+          <w:b/>
+          <w:color w:val="9BBB59"/>
+          <w:spacing w:val="0"/>
+          <w:position w:val="0"/>
+          <w:sz w:val="22"/>
+          <w:shd w:fill="auto" w:val="clear"/>
+        </w:rPr>
+      </w:pPr>
+      <w:r>
+        <w:rPr>
+          <w:rFonts w:ascii="Courier New" w:hAnsi="Courier New" w:cs="Courier New" w:eastAsia="Courier New"/>
+          <w:b/>
+          <w:color w:val="9BBB59"/>
+          <w:spacing w:val="0"/>
+          <w:position w:val="0"/>
+          <w:sz w:val="22"/>
+          <w:shd w:fill="auto" w:val="clear"/>
+        </w:rPr>
+        <w:t xml:space="preserve">Background-color</w:t>
+      </w:r>
+    </w:p>
+    <w:p>
+      <w:pPr>
+        <w:spacing w:before="0" w:after="0" w:line="240"/>
+        <w:ind w:right="0" w:left="0" w:firstLine="0"/>
+        <w:jc w:val="left"/>
+        <w:rPr>
+          <w:rFonts w:ascii="Courier New" w:hAnsi="Courier New" w:cs="Courier New" w:eastAsia="Courier New"/>
+          <w:color w:val="auto"/>
+          <w:spacing w:val="0"/>
+          <w:position w:val="0"/>
+          <w:sz w:val="22"/>
+          <w:shd w:fill="auto" w:val="clear"/>
+        </w:rPr>
+      </w:pPr>
+    </w:p>
+    <w:p>
+      <w:pPr>
+        <w:spacing w:before="0" w:after="0" w:line="240"/>
+        <w:ind w:right="0" w:left="0" w:firstLine="0"/>
+        <w:jc w:val="left"/>
+        <w:rPr>
+          <w:rFonts w:ascii="Courier New" w:hAnsi="Courier New" w:cs="Courier New" w:eastAsia="Courier New"/>
+          <w:color w:val="auto"/>
+          <w:spacing w:val="0"/>
+          <w:position w:val="0"/>
+          <w:sz w:val="22"/>
+          <w:shd w:fill="auto" w:val="clear"/>
+        </w:rPr>
+      </w:pPr>
+      <w:r>
+        <w:rPr>
+          <w:rFonts w:ascii="Courier New" w:hAnsi="Courier New" w:cs="Courier New" w:eastAsia="Courier New"/>
+          <w:color w:val="auto"/>
+          <w:spacing w:val="0"/>
+          <w:position w:val="0"/>
+          <w:sz w:val="22"/>
+          <w:shd w:fill="auto" w:val="clear"/>
+        </w:rPr>
+        <w:t xml:space="preserve">La propiedad background-color define el color de fondo de algun elemento</w:t>
+      </w:r>
+    </w:p>
+    <w:p>
+      <w:pPr>
+        <w:spacing w:before="0" w:after="0" w:line="240"/>
+        <w:ind w:right="0" w:left="0" w:firstLine="0"/>
+        <w:jc w:val="left"/>
+        <w:rPr>
+          <w:rFonts w:ascii="Courier New" w:hAnsi="Courier New" w:cs="Courier New" w:eastAsia="Courier New"/>
+          <w:color w:val="auto"/>
+          <w:spacing w:val="0"/>
+          <w:position w:val="0"/>
+          <w:sz w:val="22"/>
+          <w:shd w:fill="auto" w:val="clear"/>
+        </w:rPr>
+      </w:pPr>
+    </w:p>
+    <w:p>
+      <w:pPr>
+        <w:spacing w:before="0" w:after="0" w:line="240"/>
+        <w:ind w:right="0" w:left="0" w:firstLine="0"/>
+        <w:jc w:val="left"/>
+        <w:rPr>
+          <w:rFonts w:ascii="Courier New" w:hAnsi="Courier New" w:cs="Courier New" w:eastAsia="Courier New"/>
+          <w:color w:val="auto"/>
+          <w:spacing w:val="0"/>
+          <w:position w:val="0"/>
+          <w:sz w:val="22"/>
+          <w:shd w:fill="auto" w:val="clear"/>
+        </w:rPr>
+      </w:pPr>
+      <w:r>
+        <w:rPr>
+          <w:rFonts w:ascii="Courier New" w:hAnsi="Courier New" w:cs="Courier New" w:eastAsia="Courier New"/>
+          <w:color w:val="9BBB59"/>
+          <w:spacing w:val="0"/>
+          <w:position w:val="0"/>
+          <w:sz w:val="22"/>
+          <w:shd w:fill="auto" w:val="clear"/>
+        </w:rPr>
+        <w:t xml:space="preserve">Color de texto</w:t>
+      </w:r>
+    </w:p>
+    <w:p>
+      <w:pPr>
+        <w:spacing w:before="0" w:after="0" w:line="240"/>
+        <w:ind w:right="0" w:left="0" w:firstLine="0"/>
+        <w:jc w:val="left"/>
+        <w:rPr>
+          <w:rFonts w:ascii="Courier New" w:hAnsi="Courier New" w:cs="Courier New" w:eastAsia="Courier New"/>
+          <w:color w:val="auto"/>
+          <w:spacing w:val="0"/>
+          <w:position w:val="0"/>
+          <w:sz w:val="22"/>
+          <w:shd w:fill="auto" w:val="clear"/>
+        </w:rPr>
+      </w:pPr>
+    </w:p>
+    <w:p>
+      <w:pPr>
+        <w:spacing w:before="0" w:after="0" w:line="240"/>
+        <w:ind w:right="0" w:left="0" w:firstLine="0"/>
+        <w:jc w:val="left"/>
+        <w:rPr>
+          <w:rFonts w:ascii="Courier New" w:hAnsi="Courier New" w:cs="Courier New" w:eastAsia="Courier New"/>
+          <w:color w:val="auto"/>
+          <w:spacing w:val="0"/>
+          <w:position w:val="0"/>
+          <w:sz w:val="22"/>
+          <w:shd w:fill="auto" w:val="clear"/>
+        </w:rPr>
+      </w:pPr>
+      <w:r>
+        <w:rPr>
+          <w:rFonts w:ascii="Courier New" w:hAnsi="Courier New" w:cs="Courier New" w:eastAsia="Courier New"/>
+          <w:color w:val="auto"/>
+          <w:spacing w:val="0"/>
+          <w:position w:val="0"/>
+          <w:sz w:val="22"/>
+          <w:shd w:fill="auto" w:val="clear"/>
+        </w:rPr>
+        <w:t xml:space="preserve">La propiedad color define el color de texto de algun elemento HTML</w:t>
+      </w:r>
+    </w:p>
+    <w:p>
+      <w:pPr>
+        <w:spacing w:before="0" w:after="0" w:line="240"/>
+        <w:ind w:right="0" w:left="0" w:firstLine="0"/>
+        <w:jc w:val="left"/>
+        <w:rPr>
+          <w:rFonts w:ascii="Courier New" w:hAnsi="Courier New" w:cs="Courier New" w:eastAsia="Courier New"/>
+          <w:color w:val="auto"/>
+          <w:spacing w:val="0"/>
+          <w:position w:val="0"/>
+          <w:sz w:val="22"/>
+          <w:shd w:fill="auto" w:val="clear"/>
+        </w:rPr>
+      </w:pPr>
+    </w:p>
+    <w:p>
+      <w:pPr>
+        <w:spacing w:before="0" w:after="0" w:line="240"/>
+        <w:ind w:right="0" w:left="0" w:firstLine="0"/>
+        <w:jc w:val="left"/>
+        <w:rPr>
+          <w:rFonts w:ascii="Courier New" w:hAnsi="Courier New" w:cs="Courier New" w:eastAsia="Courier New"/>
+          <w:color w:val="auto"/>
+          <w:spacing w:val="0"/>
+          <w:position w:val="0"/>
+          <w:sz w:val="22"/>
+          <w:shd w:fill="auto" w:val="clear"/>
+        </w:rPr>
+      </w:pPr>
+      <w:r>
+        <w:rPr>
+          <w:rFonts w:ascii="Courier New" w:hAnsi="Courier New" w:cs="Courier New" w:eastAsia="Courier New"/>
+          <w:b/>
+          <w:color w:val="9BBB59"/>
+          <w:spacing w:val="0"/>
+          <w:position w:val="0"/>
+          <w:sz w:val="22"/>
+          <w:shd w:fill="auto" w:val="clear"/>
+        </w:rPr>
+        <w:t xml:space="preserve">Fuentes</w:t>
+      </w:r>
+    </w:p>
+    <w:p>
+      <w:pPr>
+        <w:spacing w:before="0" w:after="0" w:line="240"/>
+        <w:ind w:right="0" w:left="0" w:firstLine="0"/>
+        <w:jc w:val="left"/>
+        <w:rPr>
+          <w:rFonts w:ascii="Courier New" w:hAnsi="Courier New" w:cs="Courier New" w:eastAsia="Courier New"/>
+          <w:color w:val="auto"/>
+          <w:spacing w:val="0"/>
+          <w:position w:val="0"/>
+          <w:sz w:val="22"/>
+          <w:shd w:fill="auto" w:val="clear"/>
+        </w:rPr>
+      </w:pPr>
+    </w:p>
+    <w:p>
+      <w:pPr>
+        <w:spacing w:before="0" w:after="0" w:line="240"/>
+        <w:ind w:right="0" w:left="0" w:firstLine="0"/>
+        <w:jc w:val="left"/>
+        <w:rPr>
+          <w:rFonts w:ascii="Courier New" w:hAnsi="Courier New" w:cs="Courier New" w:eastAsia="Courier New"/>
+          <w:color w:val="auto"/>
+          <w:spacing w:val="0"/>
+          <w:position w:val="0"/>
+          <w:sz w:val="22"/>
+          <w:shd w:fill="auto" w:val="clear"/>
+        </w:rPr>
+      </w:pPr>
+      <w:r>
+        <w:rPr>
+          <w:rFonts w:ascii="Courier New" w:hAnsi="Courier New" w:cs="Courier New" w:eastAsia="Courier New"/>
+          <w:color w:val="auto"/>
+          <w:spacing w:val="0"/>
+          <w:position w:val="0"/>
+          <w:sz w:val="22"/>
+          <w:shd w:fill="auto" w:val="clear"/>
+        </w:rPr>
+        <w:t xml:space="preserve">La propiedad font-family define las fuentes a ser usada por algun elemento HTML</w:t>
+      </w:r>
+    </w:p>
+    <w:p>
+      <w:pPr>
+        <w:spacing w:before="0" w:after="0" w:line="240"/>
+        <w:ind w:right="0" w:left="0" w:firstLine="0"/>
+        <w:jc w:val="left"/>
+        <w:rPr>
+          <w:rFonts w:ascii="Courier New" w:hAnsi="Courier New" w:cs="Courier New" w:eastAsia="Courier New"/>
+          <w:color w:val="auto"/>
+          <w:spacing w:val="0"/>
+          <w:position w:val="0"/>
+          <w:sz w:val="22"/>
+          <w:shd w:fill="auto" w:val="clear"/>
+        </w:rPr>
+      </w:pPr>
+    </w:p>
+    <w:p>
+      <w:pPr>
+        <w:spacing w:before="0" w:after="0" w:line="240"/>
+        <w:ind w:right="0" w:left="0" w:firstLine="0"/>
+        <w:jc w:val="left"/>
+        <w:rPr>
+          <w:rFonts w:ascii="Courier New" w:hAnsi="Courier New" w:cs="Courier New" w:eastAsia="Courier New"/>
+          <w:color w:val="auto"/>
+          <w:spacing w:val="0"/>
+          <w:position w:val="0"/>
+          <w:sz w:val="22"/>
+          <w:shd w:fill="auto" w:val="clear"/>
+        </w:rPr>
+      </w:pPr>
+    </w:p>
+    <w:p>
+      <w:pPr>
+        <w:spacing w:before="0" w:after="0" w:line="240"/>
+        <w:ind w:right="0" w:left="0" w:firstLine="0"/>
         <w:jc w:val="left"/>
         <w:rPr>
           <w:rFonts w:ascii="Courier New" w:hAnsi="Courier New" w:cs="Courier New" w:eastAsia="Courier New"/>
@@ -595,7 +1928,18 @@
 </file>
 
 <file path=word/numbering.xml><?xml version="1.0" encoding="utf-8"?>
-<w:numbering xmlns:w="http://schemas.openxmlformats.org/wordprocessingml/2006/main"/>
+<w:numbering xmlns:w="http://schemas.openxmlformats.org/wordprocessingml/2006/main">
+  <w:abstractNum w:abstractNumId="0">
+    <w:lvl w:ilvl="0">
+      <w:start w:val="1"/>
+      <w:numFmt w:val="bullet"/>
+      <w:lvlText w:val="•"/>
+    </w:lvl>
+  </w:abstractNum>
+  <w:num w:numId="9">
+    <w:abstractNumId w:val="0"/>
+  </w:num>
+</w:numbering>
 </file>
 
 <file path=word/styles.xml><?xml version="1.0" encoding="utf-8"?>

</xml_diff>

<commit_message>
actualizacion doc HTML v2
</commit_message>
<xml_diff>
--- a/Modulo_dos/HTML/HTML.docx
+++ b/Modulo_dos/HTML/HTML.docx
@@ -506,8 +506,8 @@
         </w:rPr>
       </w:pPr>
       <w:r>
-        <w:object w:dxaOrig="3583" w:dyaOrig="4130">
-          <v:rect xmlns:o="urn:schemas-microsoft-com:office:office" xmlns:v="urn:schemas-microsoft-com:vml" id="rectole0000000000" style="width:179.150000pt;height:206.500000pt" o:preferrelative="t" o:ole="">
+        <w:object w:dxaOrig="3624" w:dyaOrig="4191">
+          <v:rect xmlns:o="urn:schemas-microsoft-com:office:office" xmlns:v="urn:schemas-microsoft-com:vml" id="rectole0000000000" style="width:181.200000pt;height:209.550000pt" o:preferrelative="t" o:ole="">
             <o:lock v:ext="edit"/>
             <v:imagedata xmlns:r="http://schemas.openxmlformats.org/officeDocument/2006/relationships" r:id="docRId1" o:title=""/>
           </v:rect>
@@ -614,8 +614,8 @@
         </w:rPr>
       </w:pPr>
       <w:r>
-        <w:object w:dxaOrig="8422" w:dyaOrig="4292">
-          <v:rect xmlns:o="urn:schemas-microsoft-com:office:office" xmlns:v="urn:schemas-microsoft-com:vml" id="rectole0000000001" style="width:421.100000pt;height:214.600000pt" o:preferrelative="t" o:ole="">
+        <w:object w:dxaOrig="8524" w:dyaOrig="4353">
+          <v:rect xmlns:o="urn:schemas-microsoft-com:office:office" xmlns:v="urn:schemas-microsoft-com:vml" id="rectole0000000001" style="width:426.200000pt;height:217.650000pt" o:preferrelative="t" o:ole="">
             <o:lock v:ext="edit"/>
             <v:imagedata xmlns:r="http://schemas.openxmlformats.org/officeDocument/2006/relationships" r:id="docRId3" o:title=""/>
           </v:rect>
@@ -1847,66 +1847,436 @@
           <w:shd w:fill="auto" w:val="clear"/>
         </w:rPr>
       </w:pPr>
-    </w:p>
-    <w:p>
-      <w:pPr>
-        <w:spacing w:before="0" w:after="0" w:line="240"/>
-        <w:ind w:right="0" w:left="0" w:firstLine="0"/>
-        <w:jc w:val="left"/>
-        <w:rPr>
-          <w:rFonts w:ascii="Courier New" w:hAnsi="Courier New" w:cs="Courier New" w:eastAsia="Courier New"/>
-          <w:color w:val="auto"/>
-          <w:spacing w:val="0"/>
-          <w:position w:val="0"/>
-          <w:sz w:val="22"/>
-          <w:shd w:fill="auto" w:val="clear"/>
-        </w:rPr>
-      </w:pPr>
-    </w:p>
-    <w:p>
-      <w:pPr>
-        <w:spacing w:before="0" w:after="0" w:line="240"/>
-        <w:ind w:right="0" w:left="0" w:firstLine="0"/>
-        <w:jc w:val="left"/>
-        <w:rPr>
-          <w:rFonts w:ascii="Courier New" w:hAnsi="Courier New" w:cs="Courier New" w:eastAsia="Courier New"/>
-          <w:color w:val="auto"/>
-          <w:spacing w:val="0"/>
-          <w:position w:val="0"/>
-          <w:sz w:val="22"/>
-          <w:shd w:fill="auto" w:val="clear"/>
-        </w:rPr>
-      </w:pPr>
-    </w:p>
-    <w:p>
-      <w:pPr>
-        <w:spacing w:before="0" w:after="0" w:line="240"/>
-        <w:ind w:right="0" w:left="0" w:firstLine="0"/>
-        <w:jc w:val="left"/>
-        <w:rPr>
-          <w:rFonts w:ascii="Courier New" w:hAnsi="Courier New" w:cs="Courier New" w:eastAsia="Courier New"/>
-          <w:color w:val="auto"/>
-          <w:spacing w:val="0"/>
-          <w:position w:val="0"/>
-          <w:sz w:val="22"/>
-          <w:shd w:fill="auto" w:val="clear"/>
-        </w:rPr>
-      </w:pPr>
-    </w:p>
-    <w:p>
-      <w:pPr>
-        <w:spacing w:before="0" w:after="0" w:line="240"/>
-        <w:ind w:right="0" w:left="0" w:firstLine="0"/>
-        <w:jc w:val="left"/>
-        <w:rPr>
-          <w:rFonts w:ascii="Courier New" w:hAnsi="Courier New" w:cs="Courier New" w:eastAsia="Courier New"/>
-          <w:color w:val="auto"/>
-          <w:spacing w:val="0"/>
-          <w:position w:val="0"/>
-          <w:sz w:val="22"/>
-          <w:shd w:fill="auto" w:val="clear"/>
-        </w:rPr>
-      </w:pPr>
+      <w:r>
+        <w:rPr>
+          <w:rFonts w:ascii="Courier New" w:hAnsi="Courier New" w:cs="Courier New" w:eastAsia="Courier New"/>
+          <w:b/>
+          <w:color w:val="F79646"/>
+          <w:spacing w:val="0"/>
+          <w:position w:val="0"/>
+          <w:sz w:val="22"/>
+          <w:shd w:fill="auto" w:val="clear"/>
+        </w:rPr>
+        <w:t xml:space="preserve">Meta</w:t>
+      </w:r>
+    </w:p>
+    <w:p>
+      <w:pPr>
+        <w:spacing w:before="0" w:after="0" w:line="240"/>
+        <w:ind w:right="0" w:left="0" w:firstLine="0"/>
+        <w:jc w:val="left"/>
+        <w:rPr>
+          <w:rFonts w:ascii="Courier New" w:hAnsi="Courier New" w:cs="Courier New" w:eastAsia="Courier New"/>
+          <w:color w:val="auto"/>
+          <w:spacing w:val="0"/>
+          <w:position w:val="0"/>
+          <w:sz w:val="22"/>
+          <w:shd w:fill="auto" w:val="clear"/>
+        </w:rPr>
+      </w:pPr>
+    </w:p>
+    <w:p>
+      <w:pPr>
+        <w:spacing w:before="0" w:after="0" w:line="240"/>
+        <w:ind w:right="0" w:left="0" w:firstLine="0"/>
+        <w:jc w:val="left"/>
+        <w:rPr>
+          <w:rFonts w:ascii="Courier New" w:hAnsi="Courier New" w:cs="Courier New" w:eastAsia="Courier New"/>
+          <w:color w:val="auto"/>
+          <w:spacing w:val="0"/>
+          <w:position w:val="0"/>
+          <w:sz w:val="22"/>
+          <w:shd w:fill="auto" w:val="clear"/>
+        </w:rPr>
+      </w:pPr>
+      <w:r>
+        <w:rPr>
+          <w:rFonts w:ascii="Courier New" w:hAnsi="Courier New" w:cs="Courier New" w:eastAsia="Courier New"/>
+          <w:color w:val="auto"/>
+          <w:spacing w:val="0"/>
+          <w:position w:val="0"/>
+          <w:sz w:val="22"/>
+          <w:shd w:fill="auto" w:val="clear"/>
+        </w:rPr>
+        <w:t xml:space="preserve">metainformacion - Sirve para aportar informacion sobre el documento</w:t>
+      </w:r>
+    </w:p>
+    <w:p>
+      <w:pPr>
+        <w:spacing w:before="0" w:after="0" w:line="240"/>
+        <w:ind w:right="0" w:left="0" w:firstLine="0"/>
+        <w:jc w:val="left"/>
+        <w:rPr>
+          <w:rFonts w:ascii="Courier New" w:hAnsi="Courier New" w:cs="Courier New" w:eastAsia="Courier New"/>
+          <w:color w:val="FFC000"/>
+          <w:spacing w:val="0"/>
+          <w:position w:val="0"/>
+          <w:sz w:val="22"/>
+          <w:shd w:fill="auto" w:val="clear"/>
+        </w:rPr>
+      </w:pPr>
+    </w:p>
+    <w:p>
+      <w:pPr>
+        <w:spacing w:before="0" w:after="0" w:line="240"/>
+        <w:ind w:right="0" w:left="0" w:firstLine="0"/>
+        <w:jc w:val="left"/>
+        <w:rPr>
+          <w:rFonts w:ascii="Courier New" w:hAnsi="Courier New" w:cs="Courier New" w:eastAsia="Courier New"/>
+          <w:b/>
+          <w:color w:val="FFC000"/>
+          <w:spacing w:val="0"/>
+          <w:position w:val="0"/>
+          <w:sz w:val="22"/>
+          <w:shd w:fill="auto" w:val="clear"/>
+        </w:rPr>
+      </w:pPr>
+      <w:r>
+        <w:rPr>
+          <w:rFonts w:ascii="Courier New" w:hAnsi="Courier New" w:cs="Courier New" w:eastAsia="Courier New"/>
+          <w:b/>
+          <w:color w:val="DD8484"/>
+          <w:spacing w:val="0"/>
+          <w:position w:val="0"/>
+          <w:sz w:val="22"/>
+          <w:shd w:fill="auto" w:val="clear"/>
+        </w:rPr>
+        <w:t xml:space="preserve">Atributos Meta</w:t>
+      </w:r>
+    </w:p>
+    <w:p>
+      <w:pPr>
+        <w:spacing w:before="0" w:after="0" w:line="240"/>
+        <w:ind w:right="0" w:left="0" w:firstLine="0"/>
+        <w:jc w:val="left"/>
+        <w:rPr>
+          <w:rFonts w:ascii="Courier New" w:hAnsi="Courier New" w:cs="Courier New" w:eastAsia="Courier New"/>
+          <w:b/>
+          <w:color w:val="D19049"/>
+          <w:spacing w:val="0"/>
+          <w:position w:val="0"/>
+          <w:sz w:val="22"/>
+          <w:shd w:fill="auto" w:val="clear"/>
+        </w:rPr>
+      </w:pPr>
+    </w:p>
+    <w:p>
+      <w:pPr>
+        <w:spacing w:before="0" w:after="0" w:line="240"/>
+        <w:ind w:right="0" w:left="0" w:firstLine="0"/>
+        <w:jc w:val="left"/>
+        <w:rPr>
+          <w:rFonts w:ascii="Courier New" w:hAnsi="Courier New" w:cs="Courier New" w:eastAsia="Courier New"/>
+          <w:color w:val="auto"/>
+          <w:spacing w:val="0"/>
+          <w:position w:val="0"/>
+          <w:sz w:val="22"/>
+          <w:shd w:fill="auto" w:val="clear"/>
+        </w:rPr>
+      </w:pPr>
+      <w:r>
+        <w:rPr>
+          <w:rFonts w:ascii="Courier New" w:hAnsi="Courier New" w:cs="Courier New" w:eastAsia="Courier New"/>
+          <w:b/>
+          <w:color w:val="9BBB59"/>
+          <w:spacing w:val="0"/>
+          <w:position w:val="0"/>
+          <w:sz w:val="22"/>
+          <w:shd w:fill="auto" w:val="clear"/>
+        </w:rPr>
+        <w:t xml:space="preserve">Name</w:t>
+      </w:r>
+    </w:p>
+    <w:p>
+      <w:pPr>
+        <w:spacing w:before="0" w:after="0" w:line="240"/>
+        <w:ind w:right="0" w:left="0" w:firstLine="0"/>
+        <w:jc w:val="left"/>
+        <w:rPr>
+          <w:rFonts w:ascii="Courier New" w:hAnsi="Courier New" w:cs="Courier New" w:eastAsia="Courier New"/>
+          <w:color w:val="auto"/>
+          <w:spacing w:val="0"/>
+          <w:position w:val="0"/>
+          <w:sz w:val="22"/>
+          <w:shd w:fill="auto" w:val="clear"/>
+        </w:rPr>
+      </w:pPr>
+    </w:p>
+    <w:p>
+      <w:pPr>
+        <w:spacing w:before="0" w:after="0" w:line="240"/>
+        <w:ind w:right="0" w:left="0" w:firstLine="0"/>
+        <w:jc w:val="left"/>
+        <w:rPr>
+          <w:rFonts w:ascii="Courier New" w:hAnsi="Courier New" w:cs="Courier New" w:eastAsia="Courier New"/>
+          <w:color w:val="auto"/>
+          <w:spacing w:val="0"/>
+          <w:position w:val="0"/>
+          <w:sz w:val="22"/>
+          <w:shd w:fill="auto" w:val="clear"/>
+        </w:rPr>
+      </w:pPr>
+      <w:r>
+        <w:rPr>
+          <w:rFonts w:ascii="Courier New" w:hAnsi="Courier New" w:cs="Courier New" w:eastAsia="Courier New"/>
+          <w:color w:val="auto"/>
+          <w:spacing w:val="0"/>
+          <w:position w:val="0"/>
+          <w:sz w:val="22"/>
+          <w:shd w:fill="auto" w:val="clear"/>
+        </w:rPr>
+        <w:t xml:space="preserve">Nombre al que se asocia la metainformacion</w:t>
+      </w:r>
+    </w:p>
+    <w:p>
+      <w:pPr>
+        <w:spacing w:before="0" w:after="0" w:line="240"/>
+        <w:ind w:right="0" w:left="0" w:firstLine="0"/>
+        <w:jc w:val="left"/>
+        <w:rPr>
+          <w:rFonts w:ascii="Courier New" w:hAnsi="Courier New" w:cs="Courier New" w:eastAsia="Courier New"/>
+          <w:color w:val="auto"/>
+          <w:spacing w:val="0"/>
+          <w:position w:val="0"/>
+          <w:sz w:val="22"/>
+          <w:shd w:fill="auto" w:val="clear"/>
+        </w:rPr>
+      </w:pPr>
+    </w:p>
+    <w:p>
+      <w:pPr>
+        <w:spacing w:before="0" w:after="0" w:line="240"/>
+        <w:ind w:right="0" w:left="0" w:firstLine="0"/>
+        <w:jc w:val="left"/>
+        <w:rPr>
+          <w:rFonts w:ascii="Courier New" w:hAnsi="Courier New" w:cs="Courier New" w:eastAsia="Courier New"/>
+          <w:color w:val="auto"/>
+          <w:spacing w:val="0"/>
+          <w:position w:val="0"/>
+          <w:sz w:val="22"/>
+          <w:shd w:fill="auto" w:val="clear"/>
+        </w:rPr>
+      </w:pPr>
+      <w:r>
+        <w:rPr>
+          <w:rFonts w:ascii="Courier New" w:hAnsi="Courier New" w:cs="Courier New" w:eastAsia="Courier New"/>
+          <w:b/>
+          <w:color w:val="9BBB59"/>
+          <w:spacing w:val="0"/>
+          <w:position w:val="0"/>
+          <w:sz w:val="22"/>
+          <w:shd w:fill="auto" w:val="clear"/>
+        </w:rPr>
+        <w:t xml:space="preserve">Content</w:t>
+      </w:r>
+    </w:p>
+    <w:p>
+      <w:pPr>
+        <w:spacing w:before="0" w:after="0" w:line="240"/>
+        <w:ind w:right="0" w:left="0" w:firstLine="0"/>
+        <w:jc w:val="left"/>
+        <w:rPr>
+          <w:rFonts w:ascii="Courier New" w:hAnsi="Courier New" w:cs="Courier New" w:eastAsia="Courier New"/>
+          <w:color w:val="auto"/>
+          <w:spacing w:val="0"/>
+          <w:position w:val="0"/>
+          <w:sz w:val="22"/>
+          <w:shd w:fill="auto" w:val="clear"/>
+        </w:rPr>
+      </w:pPr>
+    </w:p>
+    <w:p>
+      <w:pPr>
+        <w:spacing w:before="0" w:after="0" w:line="240"/>
+        <w:ind w:right="0" w:left="0" w:firstLine="0"/>
+        <w:jc w:val="left"/>
+        <w:rPr>
+          <w:rFonts w:ascii="Courier New" w:hAnsi="Courier New" w:cs="Courier New" w:eastAsia="Courier New"/>
+          <w:color w:val="auto"/>
+          <w:spacing w:val="0"/>
+          <w:position w:val="0"/>
+          <w:sz w:val="22"/>
+          <w:shd w:fill="auto" w:val="clear"/>
+        </w:rPr>
+      </w:pPr>
+      <w:r>
+        <w:rPr>
+          <w:rFonts w:ascii="Courier New" w:hAnsi="Courier New" w:cs="Courier New" w:eastAsia="Courier New"/>
+          <w:color w:val="auto"/>
+          <w:spacing w:val="0"/>
+          <w:position w:val="0"/>
+          <w:sz w:val="22"/>
+          <w:shd w:fill="auto" w:val="clear"/>
+        </w:rPr>
+        <w:t xml:space="preserve">Los datos que se quieren asociar a name</w:t>
+      </w:r>
+    </w:p>
+    <w:p>
+      <w:pPr>
+        <w:spacing w:before="0" w:after="0" w:line="240"/>
+        <w:ind w:right="0" w:left="0" w:firstLine="0"/>
+        <w:jc w:val="left"/>
+        <w:rPr>
+          <w:rFonts w:ascii="Courier New" w:hAnsi="Courier New" w:cs="Courier New" w:eastAsia="Courier New"/>
+          <w:color w:val="auto"/>
+          <w:spacing w:val="0"/>
+          <w:position w:val="0"/>
+          <w:sz w:val="22"/>
+          <w:shd w:fill="auto" w:val="clear"/>
+        </w:rPr>
+      </w:pPr>
+    </w:p>
+    <w:p>
+      <w:pPr>
+        <w:spacing w:before="0" w:after="0" w:line="240"/>
+        <w:ind w:right="0" w:left="0" w:firstLine="0"/>
+        <w:jc w:val="left"/>
+        <w:rPr>
+          <w:rFonts w:ascii="Courier New" w:hAnsi="Courier New" w:cs="Courier New" w:eastAsia="Courier New"/>
+          <w:color w:val="auto"/>
+          <w:spacing w:val="0"/>
+          <w:position w:val="0"/>
+          <w:sz w:val="22"/>
+          <w:shd w:fill="auto" w:val="clear"/>
+        </w:rPr>
+      </w:pPr>
+      <w:r>
+        <w:rPr>
+          <w:rFonts w:ascii="Courier New" w:hAnsi="Courier New" w:cs="Courier New" w:eastAsia="Courier New"/>
+          <w:b/>
+          <w:color w:val="9BBB59"/>
+          <w:spacing w:val="0"/>
+          <w:position w:val="0"/>
+          <w:sz w:val="22"/>
+          <w:shd w:fill="auto" w:val="clear"/>
+        </w:rPr>
+        <w:t xml:space="preserve">Http-equiv</w:t>
+      </w:r>
+    </w:p>
+    <w:p>
+      <w:pPr>
+        <w:spacing w:before="0" w:after="0" w:line="240"/>
+        <w:ind w:right="0" w:left="0" w:firstLine="0"/>
+        <w:jc w:val="left"/>
+        <w:rPr>
+          <w:rFonts w:ascii="Courier New" w:hAnsi="Courier New" w:cs="Courier New" w:eastAsia="Courier New"/>
+          <w:color w:val="auto"/>
+          <w:spacing w:val="0"/>
+          <w:position w:val="0"/>
+          <w:sz w:val="22"/>
+          <w:shd w:fill="auto" w:val="clear"/>
+        </w:rPr>
+      </w:pPr>
+    </w:p>
+    <w:p>
+      <w:pPr>
+        <w:spacing w:before="0" w:after="0" w:line="240"/>
+        <w:ind w:right="0" w:left="0" w:firstLine="0"/>
+        <w:jc w:val="left"/>
+        <w:rPr>
+          <w:rFonts w:ascii="Courier New" w:hAnsi="Courier New" w:cs="Courier New" w:eastAsia="Courier New"/>
+          <w:color w:val="auto"/>
+          <w:spacing w:val="0"/>
+          <w:position w:val="0"/>
+          <w:sz w:val="22"/>
+          <w:shd w:fill="auto" w:val="clear"/>
+        </w:rPr>
+      </w:pPr>
+      <w:r>
+        <w:rPr>
+          <w:rFonts w:ascii="Courier New" w:hAnsi="Courier New" w:cs="Courier New" w:eastAsia="Courier New"/>
+          <w:color w:val="auto"/>
+          <w:spacing w:val="0"/>
+          <w:position w:val="0"/>
+          <w:sz w:val="22"/>
+          <w:shd w:fill="auto" w:val="clear"/>
+        </w:rPr>
+        <w:t xml:space="preserve">Aporta info sobre los encabezados de respuesta HTTP, puede usarse en lugar de name</w:t>
+      </w:r>
+    </w:p>
+    <w:p>
+      <w:pPr>
+        <w:spacing w:before="0" w:after="0" w:line="240"/>
+        <w:ind w:right="0" w:left="0" w:firstLine="0"/>
+        <w:jc w:val="left"/>
+        <w:rPr>
+          <w:rFonts w:ascii="Courier New" w:hAnsi="Courier New" w:cs="Courier New" w:eastAsia="Courier New"/>
+          <w:color w:val="auto"/>
+          <w:spacing w:val="0"/>
+          <w:position w:val="0"/>
+          <w:sz w:val="22"/>
+          <w:shd w:fill="auto" w:val="clear"/>
+        </w:rPr>
+      </w:pPr>
+    </w:p>
+    <w:p>
+      <w:pPr>
+        <w:spacing w:before="0" w:after="0" w:line="240"/>
+        <w:ind w:right="0" w:left="0" w:firstLine="0"/>
+        <w:jc w:val="left"/>
+        <w:rPr>
+          <w:rFonts w:ascii="Courier New" w:hAnsi="Courier New" w:cs="Courier New" w:eastAsia="Courier New"/>
+          <w:b/>
+          <w:color w:val="9BBB59"/>
+          <w:spacing w:val="0"/>
+          <w:position w:val="0"/>
+          <w:sz w:val="22"/>
+          <w:shd w:fill="auto" w:val="clear"/>
+        </w:rPr>
+      </w:pPr>
+      <w:r>
+        <w:rPr>
+          <w:rFonts w:ascii="Courier New" w:hAnsi="Courier New" w:cs="Courier New" w:eastAsia="Courier New"/>
+          <w:b/>
+          <w:color w:val="9BBB59"/>
+          <w:spacing w:val="0"/>
+          <w:position w:val="0"/>
+          <w:sz w:val="22"/>
+          <w:shd w:fill="auto" w:val="clear"/>
+        </w:rPr>
+        <w:t xml:space="preserve">Scheme</w:t>
+      </w:r>
+    </w:p>
+    <w:p>
+      <w:pPr>
+        <w:spacing w:before="0" w:after="0" w:line="240"/>
+        <w:ind w:right="0" w:left="0" w:firstLine="0"/>
+        <w:jc w:val="left"/>
+        <w:rPr>
+          <w:rFonts w:ascii="Courier New" w:hAnsi="Courier New" w:cs="Courier New" w:eastAsia="Courier New"/>
+          <w:color w:val="auto"/>
+          <w:spacing w:val="0"/>
+          <w:position w:val="0"/>
+          <w:sz w:val="22"/>
+          <w:shd w:fill="auto" w:val="clear"/>
+        </w:rPr>
+      </w:pPr>
+    </w:p>
+    <w:p>
+      <w:pPr>
+        <w:spacing w:before="0" w:after="0" w:line="240"/>
+        <w:ind w:right="0" w:left="0" w:firstLine="0"/>
+        <w:jc w:val="left"/>
+        <w:rPr>
+          <w:rFonts w:ascii="Courier New" w:hAnsi="Courier New" w:cs="Courier New" w:eastAsia="Courier New"/>
+          <w:color w:val="auto"/>
+          <w:spacing w:val="0"/>
+          <w:position w:val="0"/>
+          <w:sz w:val="22"/>
+          <w:shd w:fill="auto" w:val="clear"/>
+        </w:rPr>
+      </w:pPr>
+      <w:r>
+        <w:rPr>
+          <w:rFonts w:ascii="Courier New" w:hAnsi="Courier New" w:cs="Courier New" w:eastAsia="Courier New"/>
+          <w:color w:val="auto"/>
+          <w:spacing w:val="0"/>
+          <w:position w:val="0"/>
+          <w:sz w:val="22"/>
+          <w:shd w:fill="auto" w:val="clear"/>
+        </w:rPr>
+        <w:t xml:space="preserve">Indica un esquema de interpretacion para los metadatos</w:t>
+      </w:r>
     </w:p>
     <w:p>
       <w:pPr>

</xml_diff>